<commit_message>
Fix reflection info, add voice improvement link
</commit_message>
<xml_diff>
--- a/files/CS373/CSCI373CourseHandbookEdition21.docx
+++ b/files/CS373/CSCI373CourseHandbookEdition21.docx
@@ -444,21 +444,7 @@
             <w:rStyle w:val="Hyperlink"/>
             <w:noProof/>
           </w:rPr>
-          <w:t>Academic and Real Wo</w:t>
-        </w:r>
-        <w:r>
-          <w:rPr>
-            <w:rStyle w:val="Hyperlink"/>
-            <w:noProof/>
-          </w:rPr>
-          <w:t>r</w:t>
-        </w:r>
-        <w:r>
-          <w:rPr>
-            <w:rStyle w:val="Hyperlink"/>
-            <w:noProof/>
-          </w:rPr>
-          <w:t>ld</w:t>
+          <w:t>Academic and Real World</w:t>
         </w:r>
         <w:r>
           <w:rPr>
@@ -2349,10 +2335,7 @@
         <w:t xml:space="preserve">  Similar to written content, recorded presentations can have broad and sustained impact.</w:t>
       </w:r>
       <w:r>
-        <w:t xml:space="preserve"> </w:t>
-      </w:r>
-      <w:r>
-        <w:t xml:space="preserve">– </w:t>
+        <w:t xml:space="preserve"> – </w:t>
       </w:r>
       <w:r>
         <w:rPr>
@@ -3218,7 +3201,7 @@
                         <a:effectLst/>
                         <a:extLst>
                           <a:ext uri="{C572A759-6A51-4108-AA02-DFA0A04FC94B}">
-                            <ma14:wrappingTextBoxFlag xmlns:ma14="http://schemas.microsoft.com/office/mac/drawingml/2011/main" xmlns:w="http://schemas.openxmlformats.org/wordprocessingml/2006/main" xmlns:w10="urn:schemas-microsoft-com:office:word" xmlns:v="urn:schemas-microsoft-com:vml" xmlns:o="urn:schemas-microsoft-com:office:office" xmlns:mv="urn:schemas-microsoft-com:mac:vml" xmlns:mo="http://schemas.microsoft.com/office/mac/office/2008/main" xmlns=""/>
+                            <ma14:wrappingTextBoxFlag xmlns="" xmlns:mo="http://schemas.microsoft.com/office/mac/office/2008/main" xmlns:mv="urn:schemas-microsoft-com:mac:vml" xmlns:o="urn:schemas-microsoft-com:office:office" xmlns:v="urn:schemas-microsoft-com:vml" xmlns:w10="urn:schemas-microsoft-com:office:word" xmlns:w="http://schemas.openxmlformats.org/wordprocessingml/2006/main" xmlns:ma14="http://schemas.microsoft.com/office/mac/drawingml/2011/main"/>
                           </a:ext>
                         </a:extLst>
                       </wps:spPr>
@@ -3392,21 +3375,13 @@
         <w:t xml:space="preserve">and using </w:t>
       </w:r>
       <w:r>
-        <w:t xml:space="preserve">new </w:t>
-      </w:r>
-      <w:proofErr w:type="gramStart"/>
-      <w:r>
-        <w:t>tools</w:t>
+        <w:t>new tools</w:t>
       </w:r>
       <w:r>
         <w:t>,</w:t>
       </w:r>
       <w:r>
-        <w:t xml:space="preserve"> and</w:t>
-      </w:r>
-      <w:proofErr w:type="gramEnd"/>
-      <w:r>
-        <w:t xml:space="preserve"> design</w:t>
+        <w:t xml:space="preserve"> and design</w:t>
       </w:r>
       <w:r>
         <w:t>ing</w:t>
@@ -4416,7 +4391,7 @@
                         <a:effectLst/>
                         <a:extLst>
                           <a:ext uri="{C572A759-6A51-4108-AA02-DFA0A04FC94B}">
-                            <ma14:wrappingTextBoxFlag xmlns:ma14="http://schemas.microsoft.com/office/mac/drawingml/2011/main" xmlns:w="http://schemas.openxmlformats.org/wordprocessingml/2006/main" xmlns:w10="urn:schemas-microsoft-com:office:word" xmlns:v="urn:schemas-microsoft-com:vml" xmlns:o="urn:schemas-microsoft-com:office:office" xmlns:mv="urn:schemas-microsoft-com:mac:vml" xmlns:mo="http://schemas.microsoft.com/office/mac/office/2008/main" xmlns=""/>
+                            <ma14:wrappingTextBoxFlag xmlns="" xmlns:mo="http://schemas.microsoft.com/office/mac/office/2008/main" xmlns:mv="urn:schemas-microsoft-com:mac:vml" xmlns:o="urn:schemas-microsoft-com:office:office" xmlns:v="urn:schemas-microsoft-com:vml" xmlns:w10="urn:schemas-microsoft-com:office:word" xmlns:w="http://schemas.openxmlformats.org/wordprocessingml/2006/main" xmlns:ma14="http://schemas.microsoft.com/office/mac/drawingml/2011/main"/>
                           </a:ext>
                         </a:extLst>
                       </wps:spPr>
@@ -5030,7 +5005,7 @@
                         <a:effectLst/>
                         <a:extLst>
                           <a:ext uri="{C572A759-6A51-4108-AA02-DFA0A04FC94B}">
-                            <ma14:wrappingTextBoxFlag xmlns:ma14="http://schemas.microsoft.com/office/mac/drawingml/2011/main" xmlns:w="http://schemas.openxmlformats.org/wordprocessingml/2006/main" xmlns:w10="urn:schemas-microsoft-com:office:word" xmlns:v="urn:schemas-microsoft-com:vml" xmlns:o="urn:schemas-microsoft-com:office:office" xmlns:mv="urn:schemas-microsoft-com:mac:vml" xmlns:mo="http://schemas.microsoft.com/office/mac/office/2008/main" xmlns=""/>
+                            <ma14:wrappingTextBoxFlag xmlns="" xmlns:mo="http://schemas.microsoft.com/office/mac/office/2008/main" xmlns:mv="urn:schemas-microsoft-com:mac:vml" xmlns:o="urn:schemas-microsoft-com:office:office" xmlns:v="urn:schemas-microsoft-com:vml" xmlns:w10="urn:schemas-microsoft-com:office:word" xmlns:w="http://schemas.openxmlformats.org/wordprocessingml/2006/main" xmlns:ma14="http://schemas.microsoft.com/office/mac/drawingml/2011/main"/>
                           </a:ext>
                         </a:extLst>
                       </wps:spPr>
@@ -5448,7 +5423,7 @@
                         <a:effectLst/>
                         <a:extLst>
                           <a:ext uri="{C572A759-6A51-4108-AA02-DFA0A04FC94B}">
-                            <ma14:wrappingTextBoxFlag xmlns:ma14="http://schemas.microsoft.com/office/mac/drawingml/2011/main" xmlns:w="http://schemas.openxmlformats.org/wordprocessingml/2006/main" xmlns:w10="urn:schemas-microsoft-com:office:word" xmlns:v="urn:schemas-microsoft-com:vml" xmlns:o="urn:schemas-microsoft-com:office:office" xmlns:mv="urn:schemas-microsoft-com:mac:vml" xmlns:mo="http://schemas.microsoft.com/office/mac/office/2008/main" xmlns=""/>
+                            <ma14:wrappingTextBoxFlag xmlns="" xmlns:mo="http://schemas.microsoft.com/office/mac/office/2008/main" xmlns:mv="urn:schemas-microsoft-com:mac:vml" xmlns:o="urn:schemas-microsoft-com:office:office" xmlns:v="urn:schemas-microsoft-com:vml" xmlns:w10="urn:schemas-microsoft-com:office:word" xmlns:w="http://schemas.openxmlformats.org/wordprocessingml/2006/main" xmlns:ma14="http://schemas.microsoft.com/office/mac/drawingml/2011/main"/>
                           </a:ext>
                         </a:extLst>
                       </wps:spPr>
@@ -5777,7 +5752,7 @@
                         <a:effectLst/>
                         <a:extLst>
                           <a:ext uri="{C572A759-6A51-4108-AA02-DFA0A04FC94B}">
-                            <ma14:wrappingTextBoxFlag xmlns:ma14="http://schemas.microsoft.com/office/mac/drawingml/2011/main" xmlns:w="http://schemas.openxmlformats.org/wordprocessingml/2006/main" xmlns:w10="urn:schemas-microsoft-com:office:word" xmlns:v="urn:schemas-microsoft-com:vml" xmlns:o="urn:schemas-microsoft-com:office:office" xmlns:mv="urn:schemas-microsoft-com:mac:vml" xmlns:mo="http://schemas.microsoft.com/office/mac/office/2008/main" xmlns=""/>
+                            <ma14:wrappingTextBoxFlag xmlns="" xmlns:mo="http://schemas.microsoft.com/office/mac/office/2008/main" xmlns:mv="urn:schemas-microsoft-com:mac:vml" xmlns:o="urn:schemas-microsoft-com:office:office" xmlns:v="urn:schemas-microsoft-com:vml" xmlns:w10="urn:schemas-microsoft-com:office:word" xmlns:w="http://schemas.openxmlformats.org/wordprocessingml/2006/main" xmlns:ma14="http://schemas.microsoft.com/office/mac/drawingml/2011/main"/>
                           </a:ext>
                         </a:extLst>
                       </wps:spPr>
@@ -6136,7 +6111,7 @@
                         <a:effectLst/>
                         <a:extLst>
                           <a:ext uri="{C572A759-6A51-4108-AA02-DFA0A04FC94B}">
-                            <ma14:wrappingTextBoxFlag xmlns:ma14="http://schemas.microsoft.com/office/mac/drawingml/2011/main" xmlns:w="http://schemas.openxmlformats.org/wordprocessingml/2006/main" xmlns:w10="urn:schemas-microsoft-com:office:word" xmlns:v="urn:schemas-microsoft-com:vml" xmlns:o="urn:schemas-microsoft-com:office:office" xmlns:mv="urn:schemas-microsoft-com:mac:vml" xmlns:mo="http://schemas.microsoft.com/office/mac/office/2008/main" xmlns=""/>
+                            <ma14:wrappingTextBoxFlag xmlns="" xmlns:mo="http://schemas.microsoft.com/office/mac/office/2008/main" xmlns:mv="urn:schemas-microsoft-com:mac:vml" xmlns:o="urn:schemas-microsoft-com:office:office" xmlns:v="urn:schemas-microsoft-com:vml" xmlns:w10="urn:schemas-microsoft-com:office:word" xmlns:w="http://schemas.openxmlformats.org/wordprocessingml/2006/main" xmlns:ma14="http://schemas.microsoft.com/office/mac/drawingml/2011/main"/>
                           </a:ext>
                         </a:extLst>
                       </wps:spPr>
@@ -6325,7 +6300,7 @@
                         <a:effectLst/>
                         <a:extLst>
                           <a:ext uri="{C572A759-6A51-4108-AA02-DFA0A04FC94B}">
-                            <ma14:wrappingTextBoxFlag xmlns:ma14="http://schemas.microsoft.com/office/mac/drawingml/2011/main" xmlns:w="http://schemas.openxmlformats.org/wordprocessingml/2006/main" xmlns:w10="urn:schemas-microsoft-com:office:word" xmlns:v="urn:schemas-microsoft-com:vml" xmlns:o="urn:schemas-microsoft-com:office:office" xmlns:mv="urn:schemas-microsoft-com:mac:vml" xmlns:mo="http://schemas.microsoft.com/office/mac/office/2008/main" xmlns=""/>
+                            <ma14:wrappingTextBoxFlag xmlns="" xmlns:mo="http://schemas.microsoft.com/office/mac/office/2008/main" xmlns:mv="urn:schemas-microsoft-com:mac:vml" xmlns:o="urn:schemas-microsoft-com:office:office" xmlns:v="urn:schemas-microsoft-com:vml" xmlns:w10="urn:schemas-microsoft-com:office:word" xmlns:w="http://schemas.openxmlformats.org/wordprocessingml/2006/main" xmlns:ma14="http://schemas.microsoft.com/office/mac/drawingml/2011/main"/>
                           </a:ext>
                         </a:extLst>
                       </wps:spPr>
@@ -6533,11 +6508,11 @@
         <w:br w:type="page"/>
       </w:r>
     </w:p>
+    <w:bookmarkStart w:id="45" w:name="_Toc59871830"/>
     <w:p>
       <w:pPr>
         <w:pStyle w:val="Heading1"/>
       </w:pPr>
-      <w:bookmarkStart w:id="45" w:name="_Toc59871830"/>
       <w:r>
         <w:rPr>
           <w:noProof/>
@@ -6580,7 +6555,7 @@
                         <a:effectLst/>
                         <a:extLst>
                           <a:ext uri="{C572A759-6A51-4108-AA02-DFA0A04FC94B}">
-                            <ma14:wrappingTextBoxFlag xmlns:ma14="http://schemas.microsoft.com/office/mac/drawingml/2011/main" xmlns:w="http://schemas.openxmlformats.org/wordprocessingml/2006/main" xmlns:w10="urn:schemas-microsoft-com:office:word" xmlns:v="urn:schemas-microsoft-com:vml" xmlns:o="urn:schemas-microsoft-com:office:office" xmlns:mv="urn:schemas-microsoft-com:mac:vml" xmlns:mo="http://schemas.microsoft.com/office/mac/office/2008/main" xmlns=""/>
+                            <ma14:wrappingTextBoxFlag xmlns="" xmlns:mo="http://schemas.microsoft.com/office/mac/office/2008/main" xmlns:mv="urn:schemas-microsoft-com:mac:vml" xmlns:o="urn:schemas-microsoft-com:office:office" xmlns:v="urn:schemas-microsoft-com:vml" xmlns:w10="urn:schemas-microsoft-com:office:word" xmlns:w="http://schemas.openxmlformats.org/wordprocessingml/2006/main" xmlns:ma14="http://schemas.microsoft.com/office/mac/drawingml/2011/main"/>
                           </a:ext>
                         </a:extLst>
                       </wps:spPr>
@@ -7109,21 +7084,42 @@
           <w:b/>
           <w:bCs/>
         </w:rPr>
-        <w:t xml:space="preserve">Every weekday </w:t>
+        <w:t xml:space="preserve">Every </w:t>
       </w:r>
       <w:r>
         <w:rPr>
           <w:b/>
           <w:bCs/>
         </w:rPr>
-        <w:t xml:space="preserve">by </w:t>
+        <w:t>class day</w:t>
       </w:r>
       <w:r>
         <w:rPr>
           <w:b/>
           <w:bCs/>
         </w:rPr>
-        <w:t>9 am. If you submit your reflections by the deadline on Monday – Thursday, you may take a day off on Friday.</w:t>
+        <w:t xml:space="preserve"> </w:t>
+      </w:r>
+      <w:r>
+        <w:rPr>
+          <w:b/>
+          <w:bCs/>
+        </w:rPr>
+        <w:t xml:space="preserve">by </w:t>
+      </w:r>
+      <w:r>
+        <w:rPr>
+          <w:b/>
+          <w:bCs/>
+        </w:rPr>
+        <w:t>12 noon, except the first day and the last two days of class</w:t>
+      </w:r>
+      <w:r>
+        <w:rPr>
+          <w:b/>
+          <w:bCs/>
+        </w:rPr>
+        <w:t>.</w:t>
       </w:r>
     </w:p>
     <w:p>
@@ -12300,7 +12296,13 @@
         <w:footnoteRef/>
       </w:r>
       <w:r>
-        <w:t xml:space="preserve"> Under the Block Schedule, reflections are due before noon each class day except the first day and the last two day.  Under the Semester Schedule, reflections are due </w:t>
+        <w:t xml:space="preserve"> Under the Block Schedule, reflections are due before noon each class day except the first day and the last two day</w:t>
+      </w:r>
+      <w:r>
+        <w:t>s of class</w:t>
+      </w:r>
+      <w:r>
+        <w:t xml:space="preserve">.  Under the Semester Schedule, reflections are due </w:t>
       </w:r>
       <w:r>
         <w:rPr>

</xml_diff>